<commit_message>
slight edits to methods
</commit_message>
<xml_diff>
--- a/methods/methods.docx
+++ b/methods/methods.docx
@@ -152,7 +152,7 @@
         <w:t xml:space="preserve"> </w:t>
       </w:r>
       <w:r>
-        <w:t xml:space="preserve">in the reference cell was set at [CO</w:t>
+        <w:t xml:space="preserve">in the reference cell was set at a [CO</w:t>
       </w:r>
       <w:r>
         <w:rPr>
@@ -161,7 +161,7 @@
         <w:t xml:space="preserve">2</w:t>
       </w:r>
       <w:r>
-        <w:t xml:space="preserve">] that allowed a ambient atmospheric [CO</w:t>
+        <w:t xml:space="preserve">] that allowed an ambient atmospheric [CO</w:t>
       </w:r>
       <w:r>
         <w:rPr>
@@ -252,7 +252,7 @@
         <w:t xml:space="preserve"> </w:t>
       </w:r>
       <w:r>
-        <w:t xml:space="preserve">and water vapour flux values were stable for each leaf measurement, the sample and reference gas lines were diverted to the TDL via T-junctions inserted into the reference gas tube and match valve outlet of the LI-6400XT. The gas streams were dried by passing through napion gas dryers in the respective gas lines, and then</w:t>
+        <w:t xml:space="preserve">and water vapour flux values were stable for each leaf measurement, the sample and reference gas lines were diverted to the TDL via T-junctions inserted into the reference gas tube and match valve outlet of the LI-6400XT. The gas streams were dried by passing through napion gas dryers in the respective gas lines and then</w:t>
       </w:r>
       <w:r>
         <w:t xml:space="preserve"> </w:t>
@@ -1275,7 +1275,7 @@
     </w:lvl>
   </w:abstractNum>
   <w:abstractNum w:abstractNumId="990">
-    <w:nsid w:val="c8bb674c"/>
+    <w:nsid w:val="4aafb14e"/>
     <w:multiLevelType w:val="multilevel"/>
     <w:lvl w:ilvl="0">
       <w:numFmt w:val="bullet"/>

</xml_diff>